<commit_message>
UML and dificulties of project added in report
</commit_message>
<xml_diff>
--- a/AEDA - Relatória Parte 1.docx
+++ b/AEDA - Relatória Parte 1.docx
@@ -697,8 +697,6 @@
           <w:szCs w:val="24"/>
         </w:rPr>
       </w:pPr>
-      <w:bookmarkStart w:id="0" w:name="_GoBack"/>
-      <w:bookmarkEnd w:id="0"/>
     </w:p>
     <w:p>
       <w:pPr>
@@ -1005,286 +1003,8 @@
           <w:szCs w:val="36"/>
         </w:rPr>
         <w:lastRenderedPageBreak/>
-        <w:t>Diagramas UML</w:t>
-      </w:r>
-    </w:p>
-    <w:p>
-      <w:pPr>
-        <w:jc w:val="both"/>
-        <w:rPr>
-          <w:rFonts w:cstheme="minorHAnsi"/>
-          <w:sz w:val="24"/>
-          <w:szCs w:val="24"/>
-        </w:rPr>
-      </w:pPr>
-    </w:p>
-    <w:p>
-      <w:pPr>
-        <w:jc w:val="both"/>
-        <w:rPr>
-          <w:rFonts w:cstheme="minorHAnsi"/>
-          <w:sz w:val="24"/>
-          <w:szCs w:val="24"/>
-        </w:rPr>
-      </w:pPr>
-      <w:r>
-        <w:rPr>
-          <w:rFonts w:cstheme="minorHAnsi"/>
-          <w:sz w:val="24"/>
-          <w:szCs w:val="24"/>
-        </w:rPr>
-        <w:t>(por fazer)</w:t>
-      </w:r>
-    </w:p>
-    <w:p>
-      <w:pPr>
-        <w:jc w:val="both"/>
-        <w:rPr>
-          <w:rFonts w:cstheme="minorHAnsi"/>
-          <w:sz w:val="24"/>
-          <w:szCs w:val="24"/>
-        </w:rPr>
-      </w:pPr>
-    </w:p>
-    <w:p>
-      <w:pPr>
-        <w:jc w:val="both"/>
-        <w:rPr>
-          <w:rFonts w:cstheme="minorHAnsi"/>
-          <w:sz w:val="24"/>
-          <w:szCs w:val="24"/>
-        </w:rPr>
-      </w:pPr>
-    </w:p>
-    <w:p>
-      <w:pPr>
-        <w:jc w:val="both"/>
-        <w:rPr>
-          <w:rFonts w:cstheme="minorHAnsi"/>
-          <w:sz w:val="24"/>
-          <w:szCs w:val="24"/>
-        </w:rPr>
-      </w:pPr>
-    </w:p>
-    <w:p>
-      <w:pPr>
-        <w:jc w:val="both"/>
-        <w:rPr>
-          <w:rFonts w:cstheme="minorHAnsi"/>
-          <w:sz w:val="24"/>
-          <w:szCs w:val="24"/>
-        </w:rPr>
-      </w:pPr>
-    </w:p>
-    <w:p>
-      <w:pPr>
-        <w:jc w:val="both"/>
-        <w:rPr>
-          <w:rFonts w:cstheme="minorHAnsi"/>
-          <w:sz w:val="24"/>
-          <w:szCs w:val="24"/>
-        </w:rPr>
-      </w:pPr>
-    </w:p>
-    <w:p>
-      <w:pPr>
-        <w:jc w:val="both"/>
-        <w:rPr>
-          <w:rFonts w:cstheme="minorHAnsi"/>
-          <w:sz w:val="24"/>
-          <w:szCs w:val="24"/>
-        </w:rPr>
-      </w:pPr>
-    </w:p>
-    <w:p>
-      <w:pPr>
-        <w:jc w:val="both"/>
-        <w:rPr>
-          <w:rFonts w:cstheme="minorHAnsi"/>
-          <w:sz w:val="24"/>
-          <w:szCs w:val="24"/>
-        </w:rPr>
-      </w:pPr>
-    </w:p>
-    <w:p>
-      <w:pPr>
-        <w:jc w:val="both"/>
-        <w:rPr>
-          <w:rFonts w:cstheme="minorHAnsi"/>
-          <w:sz w:val="24"/>
-          <w:szCs w:val="24"/>
-        </w:rPr>
-      </w:pPr>
-    </w:p>
-    <w:p>
-      <w:pPr>
-        <w:jc w:val="both"/>
-        <w:rPr>
-          <w:rFonts w:cstheme="minorHAnsi"/>
-          <w:sz w:val="24"/>
-          <w:szCs w:val="24"/>
-        </w:rPr>
-      </w:pPr>
-    </w:p>
-    <w:p>
-      <w:pPr>
-        <w:jc w:val="both"/>
-        <w:rPr>
-          <w:rFonts w:cstheme="minorHAnsi"/>
-          <w:sz w:val="24"/>
-          <w:szCs w:val="24"/>
-        </w:rPr>
-      </w:pPr>
-    </w:p>
-    <w:p>
-      <w:pPr>
-        <w:jc w:val="both"/>
-        <w:rPr>
-          <w:rFonts w:cstheme="minorHAnsi"/>
-          <w:sz w:val="24"/>
-          <w:szCs w:val="24"/>
-        </w:rPr>
-      </w:pPr>
-    </w:p>
-    <w:p>
-      <w:pPr>
-        <w:jc w:val="both"/>
-        <w:rPr>
-          <w:rFonts w:cstheme="minorHAnsi"/>
-          <w:sz w:val="24"/>
-          <w:szCs w:val="24"/>
-        </w:rPr>
-      </w:pPr>
-    </w:p>
-    <w:p>
-      <w:pPr>
-        <w:jc w:val="both"/>
-        <w:rPr>
-          <w:rFonts w:cstheme="minorHAnsi"/>
-          <w:sz w:val="24"/>
-          <w:szCs w:val="24"/>
-        </w:rPr>
-      </w:pPr>
-    </w:p>
-    <w:p>
-      <w:pPr>
-        <w:jc w:val="both"/>
-        <w:rPr>
-          <w:rFonts w:cstheme="minorHAnsi"/>
-          <w:sz w:val="24"/>
-          <w:szCs w:val="24"/>
-        </w:rPr>
-      </w:pPr>
-    </w:p>
-    <w:p>
-      <w:pPr>
-        <w:jc w:val="both"/>
-        <w:rPr>
-          <w:rFonts w:cstheme="minorHAnsi"/>
-          <w:sz w:val="24"/>
-          <w:szCs w:val="24"/>
-        </w:rPr>
-      </w:pPr>
-    </w:p>
-    <w:p>
-      <w:pPr>
-        <w:jc w:val="both"/>
-        <w:rPr>
-          <w:rFonts w:cstheme="minorHAnsi"/>
-          <w:sz w:val="24"/>
-          <w:szCs w:val="24"/>
-        </w:rPr>
-      </w:pPr>
-    </w:p>
-    <w:p>
-      <w:pPr>
-        <w:jc w:val="both"/>
-        <w:rPr>
-          <w:rFonts w:cstheme="minorHAnsi"/>
-          <w:sz w:val="24"/>
-          <w:szCs w:val="24"/>
-        </w:rPr>
-      </w:pPr>
-    </w:p>
-    <w:p>
-      <w:pPr>
-        <w:jc w:val="both"/>
-        <w:rPr>
-          <w:rFonts w:cstheme="minorHAnsi"/>
-          <w:sz w:val="24"/>
-          <w:szCs w:val="24"/>
-        </w:rPr>
-      </w:pPr>
-    </w:p>
-    <w:p>
-      <w:pPr>
-        <w:jc w:val="both"/>
-        <w:rPr>
-          <w:rFonts w:cstheme="minorHAnsi"/>
-          <w:sz w:val="24"/>
-          <w:szCs w:val="24"/>
-        </w:rPr>
-      </w:pPr>
-    </w:p>
-    <w:p>
-      <w:pPr>
-        <w:jc w:val="both"/>
-        <w:rPr>
-          <w:rFonts w:cstheme="minorHAnsi"/>
-          <w:sz w:val="24"/>
-          <w:szCs w:val="24"/>
-        </w:rPr>
-      </w:pPr>
-    </w:p>
-    <w:p>
-      <w:pPr>
-        <w:jc w:val="both"/>
-        <w:rPr>
-          <w:rFonts w:cstheme="minorHAnsi"/>
-          <w:sz w:val="24"/>
-          <w:szCs w:val="24"/>
-        </w:rPr>
-      </w:pPr>
-    </w:p>
-    <w:p>
-      <w:pPr>
-        <w:jc w:val="both"/>
-        <w:rPr>
-          <w:rFonts w:cstheme="minorHAnsi"/>
-          <w:sz w:val="24"/>
-          <w:szCs w:val="24"/>
-        </w:rPr>
-      </w:pPr>
-    </w:p>
-    <w:p>
-      <w:pPr>
-        <w:jc w:val="both"/>
-        <w:rPr>
-          <w:rFonts w:cstheme="minorHAnsi"/>
-          <w:sz w:val="24"/>
-          <w:szCs w:val="24"/>
-        </w:rPr>
-      </w:pPr>
-    </w:p>
-    <w:p>
-      <w:pPr>
-        <w:jc w:val="both"/>
-        <w:rPr>
-          <w:rFonts w:cstheme="minorHAnsi"/>
-          <w:sz w:val="24"/>
-          <w:szCs w:val="24"/>
-        </w:rPr>
-      </w:pPr>
-    </w:p>
-    <w:p>
-      <w:pPr>
-        <w:jc w:val="both"/>
-        <w:rPr>
-          <w:rFonts w:cstheme="minorHAnsi"/>
-          <w:sz w:val="36"/>
-          <w:szCs w:val="36"/>
-        </w:rPr>
-      </w:pPr>
+        <w:t>Diagrama</w:t>
+      </w:r>
       <w:r>
         <w:rPr>
           <w:rFonts w:cstheme="minorHAnsi"/>
@@ -1292,6 +1012,105 @@
           <w:sz w:val="36"/>
           <w:szCs w:val="36"/>
         </w:rPr>
+        <w:t xml:space="preserve"> UML</w:t>
+      </w:r>
+    </w:p>
+    <w:p>
+      <w:pPr>
+        <w:jc w:val="both"/>
+        <w:rPr>
+          <w:rFonts w:cstheme="minorHAnsi"/>
+          <w:sz w:val="24"/>
+          <w:szCs w:val="24"/>
+        </w:rPr>
+      </w:pPr>
+    </w:p>
+    <w:p>
+      <w:pPr>
+        <w:jc w:val="both"/>
+        <w:rPr>
+          <w:rFonts w:cstheme="minorHAnsi"/>
+          <w:sz w:val="24"/>
+          <w:szCs w:val="24"/>
+        </w:rPr>
+      </w:pPr>
+      <w:r>
+        <w:rPr>
+          <w:rFonts w:cstheme="minorHAnsi"/>
+          <w:noProof/>
+          <w:sz w:val="24"/>
+          <w:szCs w:val="24"/>
+          <w:lang w:eastAsia="pt-PT"/>
+        </w:rPr>
+        <w:drawing>
+          <wp:inline distT="0" distB="0" distL="0" distR="0">
+            <wp:extent cx="5400040" cy="7164705"/>
+            <wp:effectExtent l="0" t="0" r="0" b="0"/>
+            <wp:docPr id="3" name="Picture 3"/>
+            <wp:cNvGraphicFramePr>
+              <a:graphicFrameLocks xmlns:a="http://schemas.openxmlformats.org/drawingml/2006/main" noChangeAspect="1"/>
+            </wp:cNvGraphicFramePr>
+            <a:graphic xmlns:a="http://schemas.openxmlformats.org/drawingml/2006/main">
+              <a:graphicData uri="http://schemas.openxmlformats.org/drawingml/2006/picture">
+                <pic:pic xmlns:pic="http://schemas.openxmlformats.org/drawingml/2006/picture">
+                  <pic:nvPicPr>
+                    <pic:cNvPr id="3" name="Untitled Diagram (1).png"/>
+                    <pic:cNvPicPr/>
+                  </pic:nvPicPr>
+                  <pic:blipFill>
+                    <a:blip r:embed="rId12">
+                      <a:extLst>
+                        <a:ext uri="{28A0092B-C50C-407E-A947-70E740481C1C}">
+                          <a14:useLocalDpi xmlns:a14="http://schemas.microsoft.com/office/drawing/2010/main" val="0"/>
+                        </a:ext>
+                      </a:extLst>
+                    </a:blip>
+                    <a:stretch>
+                      <a:fillRect/>
+                    </a:stretch>
+                  </pic:blipFill>
+                  <pic:spPr>
+                    <a:xfrm>
+                      <a:off x="0" y="0"/>
+                      <a:ext cx="5400040" cy="7164705"/>
+                    </a:xfrm>
+                    <a:prstGeom prst="rect">
+                      <a:avLst/>
+                    </a:prstGeom>
+                  </pic:spPr>
+                </pic:pic>
+              </a:graphicData>
+            </a:graphic>
+          </wp:inline>
+        </w:drawing>
+      </w:r>
+    </w:p>
+    <w:p>
+      <w:pPr>
+        <w:jc w:val="both"/>
+        <w:rPr>
+          <w:rFonts w:cstheme="minorHAnsi"/>
+          <w:sz w:val="24"/>
+          <w:szCs w:val="24"/>
+        </w:rPr>
+      </w:pPr>
+    </w:p>
+    <w:p>
+      <w:pPr>
+        <w:jc w:val="both"/>
+        <w:rPr>
+          <w:rFonts w:cstheme="minorHAnsi"/>
+          <w:sz w:val="36"/>
+          <w:szCs w:val="36"/>
+        </w:rPr>
+      </w:pPr>
+      <w:r>
+        <w:rPr>
+          <w:rFonts w:cstheme="minorHAnsi"/>
+          <w:b/>
+          <w:sz w:val="36"/>
+          <w:szCs w:val="36"/>
+        </w:rPr>
         <w:lastRenderedPageBreak/>
         <w:t>Casos de Utilização</w:t>
       </w:r>
@@ -1323,6 +1142,8 @@
         </w:rPr>
         <w:t>(por fazer)</w:t>
       </w:r>
+      <w:bookmarkStart w:id="0" w:name="_GoBack"/>
+      <w:bookmarkEnd w:id="0"/>
     </w:p>
     <w:p>
       <w:pPr>
@@ -1681,18 +1502,16 @@
           <w:szCs w:val="24"/>
         </w:rPr>
         <w:tab/>
-        <w:t>(a completar)</w:t>
-      </w:r>
-    </w:p>
-    <w:p>
-      <w:pPr>
-        <w:jc w:val="both"/>
-        <w:rPr>
-          <w:rFonts w:cstheme="minorHAnsi"/>
-          <w:sz w:val="24"/>
-          <w:szCs w:val="24"/>
-        </w:rPr>
-      </w:pPr>
+        <w:t xml:space="preserve">De resto, a nossa maior dificuldade foi em implementar o horário das aulas, primeiro porque não sabíamos se já deveria estar pré-definido ou se devia ir sendo feito conforme marcações dos utentes ao longo dos dias da semana. Além disso, mesmo ao tentar implementar tivemos algumas dificuldades na maneira de como o criar e fazer display no ecrã, uma vez que o ideal seria uma matriz de dias da semana por horas/blocos de tempo, </w:t>
+      </w:r>
+      <w:r>
+        <w:rPr>
+          <w:rFonts w:cstheme="minorHAnsi"/>
+          <w:sz w:val="24"/>
+          <w:szCs w:val="24"/>
+        </w:rPr>
+        <w:t>em que nos blocos que houvessem aulas mostraria a sigla do professor respetivo.</w:t>
+      </w:r>
     </w:p>
     <w:p>
       <w:pPr>
@@ -1892,7 +1711,6 @@
           <w:sz w:val="36"/>
           <w:szCs w:val="36"/>
         </w:rPr>
-        <w:lastRenderedPageBreak/>
         <w:t>Distribuição de trabalho pelo grupo</w:t>
       </w:r>
     </w:p>
@@ -1956,7 +1774,7 @@
       </w:pPr>
     </w:p>
     <w:sectPr>
-      <w:footerReference w:type="default" r:id="rId12"/>
+      <w:footerReference w:type="default" r:id="rId13"/>
       <w:pgSz w:w="11906" w:h="16838"/>
       <w:pgMar w:top="1417" w:right="1701" w:bottom="1417" w:left="1701" w:header="708" w:footer="708" w:gutter="0"/>
       <w:cols w:space="708"/>
@@ -2096,7 +1914,7 @@
                               <w:sz w:val="28"/>
                               <w:szCs w:val="28"/>
                             </w:rPr>
-                            <w:t>3</w:t>
+                            <w:t>7</w:t>
                           </w:r>
                           <w:r>
                             <w:rPr>
@@ -2173,7 +1991,7 @@
                         <w:sz w:val="28"/>
                         <w:szCs w:val="28"/>
                       </w:rPr>
-                      <w:t>3</w:t>
+                      <w:t>7</w:t>
                     </w:r>
                     <w:r>
                       <w:rPr>
@@ -3392,7 +3210,7 @@
 </file>
 
 <file path=customXml/itemProps1.xml><?xml version="1.0" encoding="utf-8"?>
-<ds:datastoreItem xmlns:ds="http://schemas.openxmlformats.org/officeDocument/2006/customXml" ds:itemID="{A4F9C04B-630E-4802-AA2B-6770A3316004}">
+<ds:datastoreItem xmlns:ds="http://schemas.openxmlformats.org/officeDocument/2006/customXml" ds:itemID="{54BA8B10-CCCD-46F6-81CC-B5D6C313F39A}">
   <ds:schemaRefs>
     <ds:schemaRef ds:uri="http://schemas.openxmlformats.org/officeDocument/2006/bibliography"/>
   </ds:schemaRefs>

</xml_diff>